<commit_message>
gw udah muwak dan muntah
</commit_message>
<xml_diff>
--- a/SO_Fedora.docx
+++ b/SO_Fedora.docx
@@ -243,7 +243,7 @@
         <w:spacing w:before="240" w:after="240" w:line="360" w:lineRule="auto"/>
       </w:pPr>
       <w:bookmarkStart w:id="0" w:name="_Toc1"/>
-      <w:bookmarkStart w:id="1" w:name="_Toc215752818"/>
+      <w:bookmarkStart w:id="1" w:name="_Toc215755166"/>
       <w:r>
         <w:lastRenderedPageBreak/>
         <w:t>KATA PENGANTAR</w:t>
@@ -341,7 +341,7 @@
     </w:p>
     <w:p>
       <w:pPr>
-        <w:ind w:left="4111"/>
+        <w:ind w:left="3544"/>
       </w:pPr>
       <w:r>
         <w:t>Banjarbaru,</w:t>
@@ -409,13 +409,13 @@
         </w:rPr>
         <w:sectPr>
           <w:pgSz w:w="11906" w:h="16838"/>
-          <w:pgMar w:top="1440" w:right="1440" w:bottom="1440" w:left="1440" w:header="708" w:footer="708" w:gutter="0"/>
+          <w:pgMar w:top="2268" w:right="1701" w:bottom="1701" w:left="2268" w:header="709" w:footer="709" w:gutter="0"/>
           <w:cols w:space="708"/>
           <w:docGrid w:linePitch="360"/>
         </w:sectPr>
       </w:pPr>
     </w:p>
-    <w:bookmarkStart w:id="2" w:name="_Toc215752819" w:displacedByCustomXml="next"/>
+    <w:bookmarkStart w:id="2" w:name="_Toc215755167" w:displacedByCustomXml="next"/>
     <w:sdt>
       <w:sdtPr>
         <w:rPr>
@@ -486,7 +486,7 @@
           <w:r>
             <w:fldChar w:fldCharType="separate"/>
           </w:r>
-          <w:hyperlink w:anchor="_Toc215752818" w:history="1">
+          <w:hyperlink w:anchor="_Toc215755166" w:history="1">
             <w:r>
               <w:rPr>
                 <w:rStyle w:val="Hyperlink"/>
@@ -513,7 +513,7 @@
                 <w:noProof/>
                 <w:webHidden/>
               </w:rPr>
-              <w:instrText xml:space="preserve"> PAGEREF _Toc215752818 \h </w:instrText>
+              <w:instrText xml:space="preserve"> PAGEREF _Toc215755166 \h </w:instrText>
             </w:r>
             <w:r>
               <w:rPr>
@@ -559,7 +559,7 @@
               <w14:ligatures w14:val="standardContextual"/>
             </w:rPr>
           </w:pPr>
-          <w:hyperlink w:anchor="_Toc215752819" w:history="1">
+          <w:hyperlink w:anchor="_Toc215755167" w:history="1">
             <w:r>
               <w:rPr>
                 <w:rStyle w:val="Hyperlink"/>
@@ -586,7 +586,7 @@
                 <w:noProof/>
                 <w:webHidden/>
               </w:rPr>
-              <w:instrText xml:space="preserve"> PAGEREF _Toc215752819 \h </w:instrText>
+              <w:instrText xml:space="preserve"> PAGEREF _Toc215755167 \h </w:instrText>
             </w:r>
             <w:r>
               <w:rPr>
@@ -633,7 +633,7 @@
               <w14:ligatures w14:val="standardContextual"/>
             </w:rPr>
           </w:pPr>
-          <w:hyperlink w:anchor="_Toc215752820" w:history="1">
+          <w:hyperlink w:anchor="_Toc215755168" w:history="1">
             <w:r>
               <w:rPr>
                 <w:rStyle w:val="Hyperlink"/>
@@ -657,7 +657,21 @@
                 <w:rStyle w:val="Hyperlink"/>
                 <w:noProof/>
               </w:rPr>
-              <w:t>PENDAHULUAN</w:t>
+              <w:t>PEND</w:t>
+            </w:r>
+            <w:r>
+              <w:rPr>
+                <w:rStyle w:val="Hyperlink"/>
+                <w:noProof/>
+              </w:rPr>
+              <w:t>A</w:t>
+            </w:r>
+            <w:r>
+              <w:rPr>
+                <w:rStyle w:val="Hyperlink"/>
+                <w:noProof/>
+              </w:rPr>
+              <w:t>HULUAN</w:t>
             </w:r>
             <w:r>
               <w:rPr>
@@ -678,7 +692,7 @@
                 <w:noProof/>
                 <w:webHidden/>
               </w:rPr>
-              <w:instrText xml:space="preserve"> PAGEREF _Toc215752820 \h </w:instrText>
+              <w:instrText xml:space="preserve"> PAGEREF _Toc215755168 \h </w:instrText>
             </w:r>
             <w:r>
               <w:rPr>
@@ -725,7 +739,7 @@
               <w14:ligatures w14:val="standardContextual"/>
             </w:rPr>
           </w:pPr>
-          <w:hyperlink w:anchor="_Toc215752821" w:history="1">
+          <w:hyperlink w:anchor="_Toc215755169" w:history="1">
             <w:r>
               <w:rPr>
                 <w:rStyle w:val="Hyperlink"/>
@@ -772,7 +786,7 @@
                 <w:noProof/>
                 <w:webHidden/>
               </w:rPr>
-              <w:instrText xml:space="preserve"> PAGEREF _Toc215752821 \h </w:instrText>
+              <w:instrText xml:space="preserve"> PAGEREF _Toc215755169 \h </w:instrText>
             </w:r>
             <w:r>
               <w:rPr>
@@ -819,7 +833,7 @@
               <w14:ligatures w14:val="standardContextual"/>
             </w:rPr>
           </w:pPr>
-          <w:hyperlink w:anchor="_Toc215752822" w:history="1">
+          <w:hyperlink w:anchor="_Toc215755170" w:history="1">
             <w:r>
               <w:rPr>
                 <w:rStyle w:val="Hyperlink"/>
@@ -845,23 +859,7 @@
                 <w:noProof/>
                 <w:lang w:val="id-ID" w:eastAsia="en-US"/>
               </w:rPr>
-              <w:t>Rumus</w:t>
-            </w:r>
-            <w:r>
-              <w:rPr>
-                <w:rStyle w:val="Hyperlink"/>
-                <w:noProof/>
-                <w:lang w:val="id-ID" w:eastAsia="en-US"/>
-              </w:rPr>
-              <w:t>a</w:t>
-            </w:r>
-            <w:r>
-              <w:rPr>
-                <w:rStyle w:val="Hyperlink"/>
-                <w:noProof/>
-                <w:lang w:val="id-ID" w:eastAsia="en-US"/>
-              </w:rPr>
-              <w:t>n Masalah</w:t>
+              <w:t>Rumusan Masalah</w:t>
             </w:r>
             <w:r>
               <w:rPr>
@@ -882,7 +880,7 @@
                 <w:noProof/>
                 <w:webHidden/>
               </w:rPr>
-              <w:instrText xml:space="preserve"> PAGEREF _Toc215752822 \h </w:instrText>
+              <w:instrText xml:space="preserve"> PAGEREF _Toc215755170 \h </w:instrText>
             </w:r>
             <w:r>
               <w:rPr>
@@ -929,7 +927,7 @@
               <w14:ligatures w14:val="standardContextual"/>
             </w:rPr>
           </w:pPr>
-          <w:hyperlink w:anchor="_Toc215752823" w:history="1">
+          <w:hyperlink w:anchor="_Toc215755171" w:history="1">
             <w:r>
               <w:rPr>
                 <w:rStyle w:val="Hyperlink"/>
@@ -976,7 +974,7 @@
                 <w:noProof/>
                 <w:webHidden/>
               </w:rPr>
-              <w:instrText xml:space="preserve"> PAGEREF _Toc215752823 \h </w:instrText>
+              <w:instrText xml:space="preserve"> PAGEREF _Toc215755171 \h </w:instrText>
             </w:r>
             <w:r>
               <w:rPr>
@@ -1023,7 +1021,7 @@
               <w14:ligatures w14:val="standardContextual"/>
             </w:rPr>
           </w:pPr>
-          <w:hyperlink w:anchor="_Toc215752824" w:history="1">
+          <w:hyperlink w:anchor="_Toc215755172" w:history="1">
             <w:r>
               <w:rPr>
                 <w:rStyle w:val="Hyperlink"/>
@@ -1068,7 +1066,7 @@
                 <w:noProof/>
                 <w:webHidden/>
               </w:rPr>
-              <w:instrText xml:space="preserve"> PAGEREF _Toc215752824 \h </w:instrText>
+              <w:instrText xml:space="preserve"> PAGEREF _Toc215755172 \h </w:instrText>
             </w:r>
             <w:r>
               <w:rPr>
@@ -1115,7 +1113,7 @@
               <w14:ligatures w14:val="standardContextual"/>
             </w:rPr>
           </w:pPr>
-          <w:hyperlink w:anchor="_Toc215752825" w:history="1">
+          <w:hyperlink w:anchor="_Toc215755173" w:history="1">
             <w:r>
               <w:rPr>
                 <w:rStyle w:val="Hyperlink"/>
@@ -1162,7 +1160,7 @@
                 <w:noProof/>
                 <w:webHidden/>
               </w:rPr>
-              <w:instrText xml:space="preserve"> PAGEREF _Toc215752825 \h </w:instrText>
+              <w:instrText xml:space="preserve"> PAGEREF _Toc215755173 \h </w:instrText>
             </w:r>
             <w:r>
               <w:rPr>
@@ -1183,6 +1181,98 @@
                 <w:webHidden/>
               </w:rPr>
               <w:t>6</w:t>
+            </w:r>
+            <w:r>
+              <w:rPr>
+                <w:noProof/>
+                <w:webHidden/>
+              </w:rPr>
+              <w:fldChar w:fldCharType="end"/>
+            </w:r>
+          </w:hyperlink>
+        </w:p>
+        <w:p>
+          <w:pPr>
+            <w:pStyle w:val="TOC2"/>
+            <w:tabs>
+              <w:tab w:val="left" w:pos="1440"/>
+              <w:tab w:val="right" w:leader="dot" w:pos="9016"/>
+            </w:tabs>
+            <w:rPr>
+              <w:rFonts w:asciiTheme="minorHAnsi" w:eastAsiaTheme="minorEastAsia" w:hAnsiTheme="minorHAnsi" w:cstheme="minorBidi"/>
+              <w:noProof/>
+              <w:color w:val="auto"/>
+              <w:kern w:val="2"/>
+              <w:szCs w:val="24"/>
+              <w14:ligatures w14:val="standardContextual"/>
+            </w:rPr>
+          </w:pPr>
+          <w:hyperlink w:anchor="_Toc215755174" w:history="1">
+            <w:r>
+              <w:rPr>
+                <w:rStyle w:val="Hyperlink"/>
+                <w:noProof/>
+              </w:rPr>
+              <w:t>2.2</w:t>
+            </w:r>
+            <w:r>
+              <w:rPr>
+                <w:rFonts w:asciiTheme="minorHAnsi" w:eastAsiaTheme="minorEastAsia" w:hAnsiTheme="minorHAnsi" w:cstheme="minorBidi"/>
+                <w:noProof/>
+                <w:color w:val="auto"/>
+                <w:kern w:val="2"/>
+                <w:szCs w:val="24"/>
+                <w14:ligatures w14:val="standardContextual"/>
+              </w:rPr>
+              <w:tab/>
+            </w:r>
+            <w:r>
+              <w:rPr>
+                <w:rStyle w:val="Hyperlink"/>
+                <w:noProof/>
+              </w:rPr>
+              <w:t>Prinsip Perancangan Fedora</w:t>
+            </w:r>
+            <w:r>
+              <w:rPr>
+                <w:noProof/>
+                <w:webHidden/>
+              </w:rPr>
+              <w:tab/>
+            </w:r>
+            <w:r>
+              <w:rPr>
+                <w:noProof/>
+                <w:webHidden/>
+              </w:rPr>
+              <w:fldChar w:fldCharType="begin"/>
+            </w:r>
+            <w:r>
+              <w:rPr>
+                <w:noProof/>
+                <w:webHidden/>
+              </w:rPr>
+              <w:instrText xml:space="preserve"> PAGEREF _Toc215755174 \h </w:instrText>
+            </w:r>
+            <w:r>
+              <w:rPr>
+                <w:noProof/>
+                <w:webHidden/>
+              </w:rPr>
+            </w:r>
+            <w:r>
+              <w:rPr>
+                <w:noProof/>
+                <w:webHidden/>
+              </w:rPr>
+              <w:fldChar w:fldCharType="separate"/>
+            </w:r>
+            <w:r>
+              <w:rPr>
+                <w:noProof/>
+                <w:webHidden/>
+              </w:rPr>
+              <w:t>8</w:t>
             </w:r>
             <w:r>
               <w:rPr>
@@ -1226,7 +1316,7 @@
         <w:lastRenderedPageBreak/>
         <w:br/>
       </w:r>
-      <w:bookmarkStart w:id="3" w:name="_Toc215752820"/>
+      <w:bookmarkStart w:id="3" w:name="_Toc215755168"/>
       <w:r>
         <w:t>PENDAHULUAN</w:t>
       </w:r>
@@ -1247,7 +1337,7 @@
           <w:lang w:val="id-ID" w:eastAsia="en-US"/>
         </w:rPr>
       </w:pPr>
-      <w:bookmarkStart w:id="4" w:name="_Toc215752821"/>
+      <w:bookmarkStart w:id="4" w:name="_Toc215755169"/>
       <w:r>
         <w:rPr>
           <w:lang w:val="id-ID" w:eastAsia="en-US"/>
@@ -1487,7 +1577,7 @@
         <w:rPr>
           <w:lang w:val="id-ID" w:eastAsia="en-US"/>
         </w:rPr>
-        <w:t xml:space="preserve">Sebelum adanya sistem operasi, komputer hanya menggunakan sistem sinyal analog dan sinyal digital. Seiring berkembangnya pengetahuan dan teknologi, pada saat ini terdapat banyak sekali sistem operasi dengan keunggulannya masing-masing seperti yang akan kami bahas pada makalah ini yaitau, </w:t>
+        <w:t xml:space="preserve">Sebelum adanya sistem operasi, komputer hanya menggunakan sistem sinyal analog dan sinyal digital. Seiring berkembangnya pengetahuan dan teknologi, pada saat ini terdapat banyak sekali sistem operasi dengan keunggulannya masing-masing seperti yang akan kami bahas pada makalah ini yaitu, </w:t>
       </w:r>
       <w:r>
         <w:rPr>
@@ -1534,7 +1624,7 @@
           <w:lang w:val="id-ID" w:eastAsia="en-US"/>
         </w:rPr>
       </w:pPr>
-      <w:bookmarkStart w:id="5" w:name="_Toc215752822"/>
+      <w:bookmarkStart w:id="5" w:name="_Toc215755170"/>
       <w:r>
         <w:rPr>
           <w:lang w:val="id-ID" w:eastAsia="en-US"/>
@@ -1930,7 +2020,7 @@
           <w:lang w:val="id-ID" w:eastAsia="en-US"/>
         </w:rPr>
       </w:pPr>
-      <w:bookmarkStart w:id="6" w:name="_Toc215752823"/>
+      <w:bookmarkStart w:id="6" w:name="_Toc215755171"/>
       <w:r>
         <w:rPr>
           <w:lang w:val="id-ID" w:eastAsia="en-US"/>
@@ -1951,9 +2041,149 @@
           <w:lang w:val="id-ID" w:eastAsia="en-US"/>
         </w:rPr>
       </w:pPr>
-    </w:p>
-    <w:p>
-      <w:pPr>
+      <w:r>
+        <w:rPr>
+          <w:lang w:val="id-ID" w:eastAsia="en-US"/>
+        </w:rPr>
+        <w:t>Mengetahui bagaimana Fedora sebagai sistem operasi berkembang dari zaman ke zaman</w:t>
+      </w:r>
+    </w:p>
+    <w:p>
+      <w:pPr>
+        <w:pStyle w:val="ListParagraph"/>
+        <w:numPr>
+          <w:ilvl w:val="0"/>
+          <w:numId w:val="5"/>
+        </w:numPr>
+        <w:ind w:left="993"/>
+        <w:rPr>
+          <w:lang w:val="id-ID" w:eastAsia="en-US"/>
+        </w:rPr>
+      </w:pPr>
+      <w:r>
+        <w:rPr>
+          <w:lang w:val="id-ID" w:eastAsia="en-US"/>
+        </w:rPr>
+        <w:t>Memaparkan prinsip perancangan Fedora Linux</w:t>
+      </w:r>
+    </w:p>
+    <w:p>
+      <w:pPr>
+        <w:pStyle w:val="ListParagraph"/>
+        <w:numPr>
+          <w:ilvl w:val="0"/>
+          <w:numId w:val="5"/>
+        </w:numPr>
+        <w:ind w:left="993"/>
+        <w:rPr>
+          <w:lang w:val="id-ID" w:eastAsia="en-US"/>
+        </w:rPr>
+      </w:pPr>
+      <w:r>
+        <w:rPr>
+          <w:lang w:val="id-ID" w:eastAsia="en-US"/>
+        </w:rPr>
+        <w:t>Menjelaskan apa saja komponen sistem serta teknologi pendukung yang digunakan dalam Fedora Linux</w:t>
+      </w:r>
+    </w:p>
+    <w:p>
+      <w:pPr>
+        <w:pStyle w:val="ListParagraph"/>
+        <w:numPr>
+          <w:ilvl w:val="0"/>
+          <w:numId w:val="5"/>
+        </w:numPr>
+        <w:ind w:left="993"/>
+        <w:rPr>
+          <w:lang w:val="id-ID" w:eastAsia="en-US"/>
+        </w:rPr>
+      </w:pPr>
+      <w:r>
+        <w:rPr>
+          <w:lang w:val="id-ID" w:eastAsia="en-US"/>
+        </w:rPr>
+        <w:t>Menjelaskan  apa saja variasi Fedora Linux yang ada serta perbedaanya</w:t>
+      </w:r>
+    </w:p>
+    <w:p>
+      <w:pPr>
+        <w:pStyle w:val="ListParagraph"/>
+        <w:numPr>
+          <w:ilvl w:val="0"/>
+          <w:numId w:val="5"/>
+        </w:numPr>
+        <w:ind w:left="993"/>
+        <w:rPr>
+          <w:lang w:val="id-ID" w:eastAsia="en-US"/>
+        </w:rPr>
+      </w:pPr>
+      <w:r>
+        <w:rPr>
+          <w:lang w:val="id-ID" w:eastAsia="en-US"/>
+        </w:rPr>
+        <w:t>Memaparkan fungsi Fedora Linux sebagai alat pengembangan  software</w:t>
+      </w:r>
+    </w:p>
+    <w:p>
+      <w:pPr>
+        <w:pStyle w:val="ListParagraph"/>
+        <w:numPr>
+          <w:ilvl w:val="0"/>
+          <w:numId w:val="5"/>
+        </w:numPr>
+        <w:ind w:left="993"/>
+        <w:rPr>
+          <w:lang w:val="id-ID" w:eastAsia="en-US"/>
+        </w:rPr>
+      </w:pPr>
+      <w:r>
+        <w:rPr>
+          <w:lang w:val="id-ID" w:eastAsia="en-US"/>
+        </w:rPr>
+        <w:t>Memahami keamanan dan kerentanan sistem operasi Fedora Linux</w:t>
+      </w:r>
+    </w:p>
+    <w:p>
+      <w:pPr>
+        <w:pStyle w:val="ListParagraph"/>
+        <w:numPr>
+          <w:ilvl w:val="0"/>
+          <w:numId w:val="5"/>
+        </w:numPr>
+        <w:ind w:left="993"/>
+        <w:rPr>
+          <w:lang w:val="id-ID" w:eastAsia="en-US"/>
+        </w:rPr>
+      </w:pPr>
+      <w:r>
+        <w:rPr>
+          <w:lang w:val="id-ID" w:eastAsia="en-US"/>
+        </w:rPr>
+        <w:t>Menjelaskan pro dan kontra menggunakan Fedora Linux sebagai sistem operasi</w:t>
+      </w:r>
+    </w:p>
+    <w:p>
+      <w:pPr>
+        <w:pStyle w:val="ListParagraph"/>
+        <w:numPr>
+          <w:ilvl w:val="0"/>
+          <w:numId w:val="5"/>
+        </w:numPr>
+        <w:ind w:left="993"/>
+        <w:rPr>
+          <w:lang w:val="id-ID" w:eastAsia="en-US"/>
+        </w:rPr>
+      </w:pPr>
+      <w:r>
+        <w:rPr>
+          <w:lang w:val="id-ID" w:eastAsia="en-US"/>
+        </w:rPr>
+        <w:t>Mengetahui bagaimana Fedora Linux akan berkembang di masa depan</w:t>
+      </w:r>
+    </w:p>
+    <w:p>
+      <w:pPr>
+        <w:ind w:left="633" w:firstLine="0"/>
         <w:rPr>
           <w:lang w:val="id-ID" w:eastAsia="en-US"/>
         </w:rPr>
@@ -1974,7 +2204,7 @@
         <w:lastRenderedPageBreak/>
         <w:br/>
       </w:r>
-      <w:bookmarkStart w:id="7" w:name="_Toc215752824"/>
+      <w:bookmarkStart w:id="7" w:name="_Toc215755172"/>
       <w:r>
         <w:t>PEMBAHASAN</w:t>
       </w:r>
@@ -1994,7 +2224,7 @@
           <w:lang w:val="id-ID" w:eastAsia="en-US"/>
         </w:rPr>
       </w:pPr>
-      <w:bookmarkStart w:id="8" w:name="_Toc215752825"/>
+      <w:bookmarkStart w:id="8" w:name="_Toc215755173"/>
       <w:r>
         <w:rPr>
           <w:lang w:val="id-ID" w:eastAsia="en-US"/>
@@ -2651,9 +2881,11 @@
       <w:pPr>
         <w:pStyle w:val="Heading2"/>
       </w:pPr>
+      <w:bookmarkStart w:id="9" w:name="_Toc215755174"/>
       <w:r>
         <w:t>Prinsip Perancangan Fedora</w:t>
       </w:r>
+      <w:bookmarkEnd w:id="9"/>
     </w:p>
     <w:p>
       <w:r>

</xml_diff>